<commit_message>
completed lesson40 doi mau tam giac khi click vao
</commit_message>
<xml_diff>
--- a/5. zero_to_hero_ndv/readme.docx
+++ b/5. zero_to_hero_ndv/readme.docx
@@ -23,7 +23,7 @@
                     <pic:cNvPicPr/>
                   </pic:nvPicPr>
                   <pic:blipFill>
-                    <a:blip r:embed="rId5"/>
+                    <a:blip r:embed="rId6"/>
                     <a:stretch>
                       <a:fillRect/>
                     </a:stretch>
@@ -65,7 +65,7 @@
                     <pic:cNvPicPr/>
                   </pic:nvPicPr>
                   <pic:blipFill>
-                    <a:blip r:embed="rId6"/>
+                    <a:blip r:embed="rId7"/>
                     <a:stretch>
                       <a:fillRect/>
                     </a:stretch>
@@ -107,7 +107,7 @@
                     <pic:cNvPicPr/>
                   </pic:nvPicPr>
                   <pic:blipFill>
-                    <a:blip r:embed="rId7"/>
+                    <a:blip r:embed="rId8"/>
                     <a:stretch>
                       <a:fillRect/>
                     </a:stretch>
@@ -142,6 +142,9 @@
     </w:p>
     <w:p>
       <w:r>
+        <w:rPr>
+          <w:noProof/>
+        </w:rPr>
         <w:lastRenderedPageBreak/>
         <w:drawing>
           <wp:inline distT="0" distB="0" distL="0" distR="0" wp14:anchorId="07FFA7B7" wp14:editId="69B51F1B">
@@ -159,7 +162,7 @@
                     <pic:cNvPicPr/>
                   </pic:nvPicPr>
                   <pic:blipFill>
-                    <a:blip r:embed="rId8"/>
+                    <a:blip r:embed="rId9"/>
                     <a:stretch>
                       <a:fillRect/>
                     </a:stretch>
@@ -182,6 +185,9 @@
     </w:p>
     <w:p>
       <w:r>
+        <w:rPr>
+          <w:noProof/>
+        </w:rPr>
         <w:drawing>
           <wp:inline distT="0" distB="0" distL="0" distR="0" wp14:anchorId="3AFF1497" wp14:editId="711380A1">
             <wp:extent cx="5943600" cy="2175510"/>
@@ -198,7 +204,7 @@
                     <pic:cNvPicPr/>
                   </pic:nvPicPr>
                   <pic:blipFill>
-                    <a:blip r:embed="rId9"/>
+                    <a:blip r:embed="rId10"/>
                     <a:stretch>
                       <a:fillRect/>
                     </a:stretch>
@@ -221,6 +227,9 @@
     </w:p>
     <w:p>
       <w:r>
+        <w:rPr>
+          <w:noProof/>
+        </w:rPr>
         <w:drawing>
           <wp:inline distT="0" distB="0" distL="0" distR="0" wp14:anchorId="164488DD" wp14:editId="74559109">
             <wp:extent cx="5943600" cy="2402840"/>
@@ -237,7 +246,7 @@
                     <pic:cNvPicPr/>
                   </pic:nvPicPr>
                   <pic:blipFill>
-                    <a:blip r:embed="rId10"/>
+                    <a:blip r:embed="rId11"/>
                     <a:stretch>
                       <a:fillRect/>
                     </a:stretch>
@@ -260,6 +269,9 @@
     </w:p>
     <w:p>
       <w:r>
+        <w:rPr>
+          <w:noProof/>
+        </w:rPr>
         <w:lastRenderedPageBreak/>
         <w:drawing>
           <wp:inline distT="0" distB="0" distL="0" distR="0" wp14:anchorId="46C09022" wp14:editId="26778C5D">
@@ -277,7 +289,7 @@
                     <pic:cNvPicPr/>
                   </pic:nvPicPr>
                   <pic:blipFill>
-                    <a:blip r:embed="rId11"/>
+                    <a:blip r:embed="rId12"/>
                     <a:stretch>
                       <a:fillRect/>
                     </a:stretch>
@@ -300,6 +312,9 @@
     </w:p>
     <w:p>
       <w:r>
+        <w:rPr>
+          <w:noProof/>
+        </w:rPr>
         <w:drawing>
           <wp:inline distT="0" distB="0" distL="0" distR="0" wp14:anchorId="32F15D06" wp14:editId="3B0AD1F2">
             <wp:extent cx="5943600" cy="2605405"/>
@@ -316,7 +331,7 @@
                     <pic:cNvPicPr/>
                   </pic:nvPicPr>
                   <pic:blipFill>
-                    <a:blip r:embed="rId12"/>
+                    <a:blip r:embed="rId13"/>
                     <a:stretch>
                       <a:fillRect/>
                     </a:stretch>
@@ -337,8 +352,12 @@
         </w:drawing>
       </w:r>
     </w:p>
-    <w:p>
-      <w:r>
+    <w:p/>
+    <w:p>
+      <w:r>
+        <w:rPr>
+          <w:noProof/>
+        </w:rPr>
         <w:lastRenderedPageBreak/>
         <w:drawing>
           <wp:inline distT="0" distB="0" distL="0" distR="0" wp14:anchorId="4A3FB465" wp14:editId="743FECD2">
@@ -356,7 +375,7 @@
                     <pic:cNvPicPr/>
                   </pic:nvPicPr>
                   <pic:blipFill>
-                    <a:blip r:embed="rId13"/>
+                    <a:blip r:embed="rId14"/>
                     <a:stretch>
                       <a:fillRect/>
                     </a:stretch>
@@ -379,6 +398,9 @@
     </w:p>
     <w:p>
       <w:r>
+        <w:rPr>
+          <w:noProof/>
+        </w:rPr>
         <w:drawing>
           <wp:inline distT="0" distB="0" distL="0" distR="0" wp14:anchorId="459F967A" wp14:editId="43365B73">
             <wp:extent cx="5943600" cy="2217420"/>
@@ -395,7 +417,7 @@
                     <pic:cNvPicPr/>
                   </pic:nvPicPr>
                   <pic:blipFill>
-                    <a:blip r:embed="rId14"/>
+                    <a:blip r:embed="rId15"/>
                     <a:stretch>
                       <a:fillRect/>
                     </a:stretch>
@@ -422,6 +444,9 @@
         <w:tab/>
       </w:r>
       <w:r>
+        <w:rPr>
+          <w:noProof/>
+        </w:rPr>
         <w:drawing>
           <wp:inline distT="0" distB="0" distL="0" distR="0" wp14:anchorId="279203C4" wp14:editId="0FDED283">
             <wp:extent cx="5943600" cy="2398395"/>
@@ -438,7 +463,7 @@
                     <pic:cNvPicPr/>
                   </pic:nvPicPr>
                   <pic:blipFill>
-                    <a:blip r:embed="rId15"/>
+                    <a:blip r:embed="rId16"/>
                     <a:stretch>
                       <a:fillRect/>
                     </a:stretch>
@@ -459,7 +484,939 @@
         </w:drawing>
       </w:r>
     </w:p>
+    <w:p>
+      <w:r>
+        <w:t>Các hàm xử lý</w:t>
+      </w:r>
+    </w:p>
+    <w:p>
+      <w:r>
+        <w:rPr>
+          <w:noProof/>
+        </w:rPr>
+        <w:lastRenderedPageBreak/>
+        <w:drawing>
+          <wp:inline distT="0" distB="0" distL="0" distR="0" wp14:anchorId="766446EA" wp14:editId="7674B4D6">
+            <wp:extent cx="5943600" cy="1905635"/>
+            <wp:effectExtent l="0" t="0" r="0" b="0"/>
+            <wp:docPr id="527746699" name="Picture 1" descr="A screenshot of a computer&#10;&#10;Description automatically generated"/>
+            <wp:cNvGraphicFramePr>
+              <a:graphicFrameLocks xmlns:a="http://schemas.openxmlformats.org/drawingml/2006/main" noChangeAspect="1"/>
+            </wp:cNvGraphicFramePr>
+            <a:graphic xmlns:a="http://schemas.openxmlformats.org/drawingml/2006/main">
+              <a:graphicData uri="http://schemas.openxmlformats.org/drawingml/2006/picture">
+                <pic:pic xmlns:pic="http://schemas.openxmlformats.org/drawingml/2006/picture">
+                  <pic:nvPicPr>
+                    <pic:cNvPr id="527746699" name="Picture 1" descr="A screenshot of a computer&#10;&#10;Description automatically generated"/>
+                    <pic:cNvPicPr/>
+                  </pic:nvPicPr>
+                  <pic:blipFill>
+                    <a:blip r:embed="rId17"/>
+                    <a:stretch>
+                      <a:fillRect/>
+                    </a:stretch>
+                  </pic:blipFill>
+                  <pic:spPr>
+                    <a:xfrm>
+                      <a:off x="0" y="0"/>
+                      <a:ext cx="5943600" cy="1905635"/>
+                    </a:xfrm>
+                    <a:prstGeom prst="rect">
+                      <a:avLst/>
+                    </a:prstGeom>
+                  </pic:spPr>
+                </pic:pic>
+              </a:graphicData>
+            </a:graphic>
+          </wp:inline>
+        </w:drawing>
+      </w:r>
+    </w:p>
+    <w:p>
+      <w:r>
+        <w:rPr>
+          <w:noProof/>
+        </w:rPr>
+        <w:drawing>
+          <wp:inline distT="0" distB="0" distL="0" distR="0" wp14:anchorId="428CEF26" wp14:editId="58999E18">
+            <wp:extent cx="5943600" cy="2479675"/>
+            <wp:effectExtent l="0" t="0" r="0" b="0"/>
+            <wp:docPr id="1996503584" name="Picture 1" descr="A screenshot of a computer&#10;&#10;Description automatically generated"/>
+            <wp:cNvGraphicFramePr>
+              <a:graphicFrameLocks xmlns:a="http://schemas.openxmlformats.org/drawingml/2006/main" noChangeAspect="1"/>
+            </wp:cNvGraphicFramePr>
+            <a:graphic xmlns:a="http://schemas.openxmlformats.org/drawingml/2006/main">
+              <a:graphicData uri="http://schemas.openxmlformats.org/drawingml/2006/picture">
+                <pic:pic xmlns:pic="http://schemas.openxmlformats.org/drawingml/2006/picture">
+                  <pic:nvPicPr>
+                    <pic:cNvPr id="1996503584" name="Picture 1" descr="A screenshot of a computer&#10;&#10;Description automatically generated"/>
+                    <pic:cNvPicPr/>
+                  </pic:nvPicPr>
+                  <pic:blipFill>
+                    <a:blip r:embed="rId18"/>
+                    <a:stretch>
+                      <a:fillRect/>
+                    </a:stretch>
+                  </pic:blipFill>
+                  <pic:spPr>
+                    <a:xfrm>
+                      <a:off x="0" y="0"/>
+                      <a:ext cx="5943600" cy="2479675"/>
+                    </a:xfrm>
+                    <a:prstGeom prst="rect">
+                      <a:avLst/>
+                    </a:prstGeom>
+                  </pic:spPr>
+                </pic:pic>
+              </a:graphicData>
+            </a:graphic>
+          </wp:inline>
+        </w:drawing>
+      </w:r>
+    </w:p>
+    <w:p>
+      <w:r>
+        <w:t>Hàm</w:t>
+      </w:r>
+    </w:p>
+    <w:p>
+      <w:r>
+        <w:rPr>
+          <w:noProof/>
+        </w:rPr>
+        <w:drawing>
+          <wp:inline distT="0" distB="0" distL="0" distR="0" wp14:anchorId="062C8B4C" wp14:editId="2EDEDD83">
+            <wp:extent cx="5943600" cy="2370455"/>
+            <wp:effectExtent l="0" t="0" r="0" b="0"/>
+            <wp:docPr id="1795548776" name="Picture 1"/>
+            <wp:cNvGraphicFramePr>
+              <a:graphicFrameLocks xmlns:a="http://schemas.openxmlformats.org/drawingml/2006/main" noChangeAspect="1"/>
+            </wp:cNvGraphicFramePr>
+            <a:graphic xmlns:a="http://schemas.openxmlformats.org/drawingml/2006/main">
+              <a:graphicData uri="http://schemas.openxmlformats.org/drawingml/2006/picture">
+                <pic:pic xmlns:pic="http://schemas.openxmlformats.org/drawingml/2006/picture">
+                  <pic:nvPicPr>
+                    <pic:cNvPr id="1795548776" name=""/>
+                    <pic:cNvPicPr/>
+                  </pic:nvPicPr>
+                  <pic:blipFill>
+                    <a:blip r:embed="rId19"/>
+                    <a:stretch>
+                      <a:fillRect/>
+                    </a:stretch>
+                  </pic:blipFill>
+                  <pic:spPr>
+                    <a:xfrm>
+                      <a:off x="0" y="0"/>
+                      <a:ext cx="5943600" cy="2370455"/>
+                    </a:xfrm>
+                    <a:prstGeom prst="rect">
+                      <a:avLst/>
+                    </a:prstGeom>
+                  </pic:spPr>
+                </pic:pic>
+              </a:graphicData>
+            </a:graphic>
+          </wp:inline>
+        </w:drawing>
+      </w:r>
+    </w:p>
+    <w:p>
+      <w:r>
+        <w:rPr>
+          <w:noProof/>
+        </w:rPr>
+        <w:lastRenderedPageBreak/>
+        <w:drawing>
+          <wp:inline distT="0" distB="0" distL="0" distR="0" wp14:anchorId="4BA5AC11" wp14:editId="051CA452">
+            <wp:extent cx="5943600" cy="1388110"/>
+            <wp:effectExtent l="0" t="0" r="0" b="2540"/>
+            <wp:docPr id="262352582" name="Picture 1"/>
+            <wp:cNvGraphicFramePr>
+              <a:graphicFrameLocks xmlns:a="http://schemas.openxmlformats.org/drawingml/2006/main" noChangeAspect="1"/>
+            </wp:cNvGraphicFramePr>
+            <a:graphic xmlns:a="http://schemas.openxmlformats.org/drawingml/2006/main">
+              <a:graphicData uri="http://schemas.openxmlformats.org/drawingml/2006/picture">
+                <pic:pic xmlns:pic="http://schemas.openxmlformats.org/drawingml/2006/picture">
+                  <pic:nvPicPr>
+                    <pic:cNvPr id="262352582" name=""/>
+                    <pic:cNvPicPr/>
+                  </pic:nvPicPr>
+                  <pic:blipFill>
+                    <a:blip r:embed="rId20"/>
+                    <a:stretch>
+                      <a:fillRect/>
+                    </a:stretch>
+                  </pic:blipFill>
+                  <pic:spPr>
+                    <a:xfrm>
+                      <a:off x="0" y="0"/>
+                      <a:ext cx="5943600" cy="1388110"/>
+                    </a:xfrm>
+                    <a:prstGeom prst="rect">
+                      <a:avLst/>
+                    </a:prstGeom>
+                  </pic:spPr>
+                </pic:pic>
+              </a:graphicData>
+            </a:graphic>
+          </wp:inline>
+        </w:drawing>
+      </w:r>
+    </w:p>
+    <w:p>
+      <w:r>
+        <w:rPr>
+          <w:noProof/>
+        </w:rPr>
+        <w:drawing>
+          <wp:inline distT="0" distB="0" distL="0" distR="0" wp14:anchorId="4339A30E" wp14:editId="5238A224">
+            <wp:extent cx="5943600" cy="1219200"/>
+            <wp:effectExtent l="0" t="0" r="0" b="0"/>
+            <wp:docPr id="2053206038" name="Picture 1"/>
+            <wp:cNvGraphicFramePr>
+              <a:graphicFrameLocks xmlns:a="http://schemas.openxmlformats.org/drawingml/2006/main" noChangeAspect="1"/>
+            </wp:cNvGraphicFramePr>
+            <a:graphic xmlns:a="http://schemas.openxmlformats.org/drawingml/2006/main">
+              <a:graphicData uri="http://schemas.openxmlformats.org/drawingml/2006/picture">
+                <pic:pic xmlns:pic="http://schemas.openxmlformats.org/drawingml/2006/picture">
+                  <pic:nvPicPr>
+                    <pic:cNvPr id="2053206038" name=""/>
+                    <pic:cNvPicPr/>
+                  </pic:nvPicPr>
+                  <pic:blipFill>
+                    <a:blip r:embed="rId21"/>
+                    <a:stretch>
+                      <a:fillRect/>
+                    </a:stretch>
+                  </pic:blipFill>
+                  <pic:spPr>
+                    <a:xfrm>
+                      <a:off x="0" y="0"/>
+                      <a:ext cx="5943600" cy="1219200"/>
+                    </a:xfrm>
+                    <a:prstGeom prst="rect">
+                      <a:avLst/>
+                    </a:prstGeom>
+                  </pic:spPr>
+                </pic:pic>
+              </a:graphicData>
+            </a:graphic>
+          </wp:inline>
+        </w:drawing>
+      </w:r>
+    </w:p>
+    <w:p>
+      <w:r>
+        <w:rPr>
+          <w:noProof/>
+        </w:rPr>
+        <w:drawing>
+          <wp:inline distT="0" distB="0" distL="0" distR="0" wp14:anchorId="236DC2E3" wp14:editId="44DA49D8">
+            <wp:extent cx="5692633" cy="2255715"/>
+            <wp:effectExtent l="0" t="0" r="3810" b="0"/>
+            <wp:docPr id="385636671" name="Picture 1"/>
+            <wp:cNvGraphicFramePr>
+              <a:graphicFrameLocks xmlns:a="http://schemas.openxmlformats.org/drawingml/2006/main" noChangeAspect="1"/>
+            </wp:cNvGraphicFramePr>
+            <a:graphic xmlns:a="http://schemas.openxmlformats.org/drawingml/2006/main">
+              <a:graphicData uri="http://schemas.openxmlformats.org/drawingml/2006/picture">
+                <pic:pic xmlns:pic="http://schemas.openxmlformats.org/drawingml/2006/picture">
+                  <pic:nvPicPr>
+                    <pic:cNvPr id="385636671" name=""/>
+                    <pic:cNvPicPr/>
+                  </pic:nvPicPr>
+                  <pic:blipFill>
+                    <a:blip r:embed="rId22"/>
+                    <a:stretch>
+                      <a:fillRect/>
+                    </a:stretch>
+                  </pic:blipFill>
+                  <pic:spPr>
+                    <a:xfrm>
+                      <a:off x="0" y="0"/>
+                      <a:ext cx="5692633" cy="2255715"/>
+                    </a:xfrm>
+                    <a:prstGeom prst="rect">
+                      <a:avLst/>
+                    </a:prstGeom>
+                  </pic:spPr>
+                </pic:pic>
+              </a:graphicData>
+            </a:graphic>
+          </wp:inline>
+        </w:drawing>
+      </w:r>
+    </w:p>
+    <w:p>
+      <w:r>
+        <w:t>Constructor</w:t>
+      </w:r>
+    </w:p>
+    <w:p>
+      <w:r>
+        <w:rPr>
+          <w:noProof/>
+        </w:rPr>
+        <w:drawing>
+          <wp:inline distT="0" distB="0" distL="0" distR="0" wp14:anchorId="4A9CF292" wp14:editId="2810BD56">
+            <wp:extent cx="5943600" cy="2309495"/>
+            <wp:effectExtent l="0" t="0" r="0" b="0"/>
+            <wp:docPr id="431053720" name="Picture 1" descr="A screenshot of a computer&#10;&#10;Description automatically generated"/>
+            <wp:cNvGraphicFramePr>
+              <a:graphicFrameLocks xmlns:a="http://schemas.openxmlformats.org/drawingml/2006/main" noChangeAspect="1"/>
+            </wp:cNvGraphicFramePr>
+            <a:graphic xmlns:a="http://schemas.openxmlformats.org/drawingml/2006/main">
+              <a:graphicData uri="http://schemas.openxmlformats.org/drawingml/2006/picture">
+                <pic:pic xmlns:pic="http://schemas.openxmlformats.org/drawingml/2006/picture">
+                  <pic:nvPicPr>
+                    <pic:cNvPr id="431053720" name="Picture 1" descr="A screenshot of a computer&#10;&#10;Description automatically generated"/>
+                    <pic:cNvPicPr/>
+                  </pic:nvPicPr>
+                  <pic:blipFill>
+                    <a:blip r:embed="rId23"/>
+                    <a:stretch>
+                      <a:fillRect/>
+                    </a:stretch>
+                  </pic:blipFill>
+                  <pic:spPr>
+                    <a:xfrm>
+                      <a:off x="0" y="0"/>
+                      <a:ext cx="5943600" cy="2309495"/>
+                    </a:xfrm>
+                    <a:prstGeom prst="rect">
+                      <a:avLst/>
+                    </a:prstGeom>
+                  </pic:spPr>
+                </pic:pic>
+              </a:graphicData>
+            </a:graphic>
+          </wp:inline>
+        </w:drawing>
+      </w:r>
+    </w:p>
+    <w:p>
+      <w:r>
+        <w:rPr>
+          <w:noProof/>
+        </w:rPr>
+        <w:lastRenderedPageBreak/>
+        <w:drawing>
+          <wp:inline distT="0" distB="0" distL="0" distR="0" wp14:anchorId="3E7646CA" wp14:editId="575BB480">
+            <wp:extent cx="5943600" cy="2050415"/>
+            <wp:effectExtent l="0" t="0" r="0" b="6985"/>
+            <wp:docPr id="1117576711" name="Picture 1" descr="A diagram of a diagram&#10;&#10;Description automatically generated with medium confidence"/>
+            <wp:cNvGraphicFramePr>
+              <a:graphicFrameLocks xmlns:a="http://schemas.openxmlformats.org/drawingml/2006/main" noChangeAspect="1"/>
+            </wp:cNvGraphicFramePr>
+            <a:graphic xmlns:a="http://schemas.openxmlformats.org/drawingml/2006/main">
+              <a:graphicData uri="http://schemas.openxmlformats.org/drawingml/2006/picture">
+                <pic:pic xmlns:pic="http://schemas.openxmlformats.org/drawingml/2006/picture">
+                  <pic:nvPicPr>
+                    <pic:cNvPr id="1117576711" name="Picture 1" descr="A diagram of a diagram&#10;&#10;Description automatically generated with medium confidence"/>
+                    <pic:cNvPicPr/>
+                  </pic:nvPicPr>
+                  <pic:blipFill>
+                    <a:blip r:embed="rId24"/>
+                    <a:stretch>
+                      <a:fillRect/>
+                    </a:stretch>
+                  </pic:blipFill>
+                  <pic:spPr>
+                    <a:xfrm>
+                      <a:off x="0" y="0"/>
+                      <a:ext cx="5943600" cy="2050415"/>
+                    </a:xfrm>
+                    <a:prstGeom prst="rect">
+                      <a:avLst/>
+                    </a:prstGeom>
+                  </pic:spPr>
+                </pic:pic>
+              </a:graphicData>
+            </a:graphic>
+          </wp:inline>
+        </w:drawing>
+      </w:r>
+    </w:p>
+    <w:p>
+      <w:r>
+        <w:rPr>
+          <w:noProof/>
+        </w:rPr>
+        <w:drawing>
+          <wp:inline distT="0" distB="0" distL="0" distR="0" wp14:anchorId="715714F3" wp14:editId="15FE8E05">
+            <wp:extent cx="5943600" cy="1685925"/>
+            <wp:effectExtent l="0" t="0" r="0" b="9525"/>
+            <wp:docPr id="1871709186" name="Picture 1" descr="A diagram of a diagram&#10;&#10;Description automatically generated"/>
+            <wp:cNvGraphicFramePr>
+              <a:graphicFrameLocks xmlns:a="http://schemas.openxmlformats.org/drawingml/2006/main" noChangeAspect="1"/>
+            </wp:cNvGraphicFramePr>
+            <a:graphic xmlns:a="http://schemas.openxmlformats.org/drawingml/2006/main">
+              <a:graphicData uri="http://schemas.openxmlformats.org/drawingml/2006/picture">
+                <pic:pic xmlns:pic="http://schemas.openxmlformats.org/drawingml/2006/picture">
+                  <pic:nvPicPr>
+                    <pic:cNvPr id="1871709186" name="Picture 1" descr="A diagram of a diagram&#10;&#10;Description automatically generated"/>
+                    <pic:cNvPicPr/>
+                  </pic:nvPicPr>
+                  <pic:blipFill>
+                    <a:blip r:embed="rId25"/>
+                    <a:stretch>
+                      <a:fillRect/>
+                    </a:stretch>
+                  </pic:blipFill>
+                  <pic:spPr>
+                    <a:xfrm>
+                      <a:off x="0" y="0"/>
+                      <a:ext cx="5943600" cy="1685925"/>
+                    </a:xfrm>
+                    <a:prstGeom prst="rect">
+                      <a:avLst/>
+                    </a:prstGeom>
+                  </pic:spPr>
+                </pic:pic>
+              </a:graphicData>
+            </a:graphic>
+          </wp:inline>
+        </w:drawing>
+      </w:r>
+    </w:p>
+    <w:p>
+      <w:r>
+        <w:rPr>
+          <w:noProof/>
+        </w:rPr>
+        <w:drawing>
+          <wp:inline distT="0" distB="0" distL="0" distR="0" wp14:anchorId="142AAD4A" wp14:editId="7FB21B90">
+            <wp:extent cx="5943600" cy="2166620"/>
+            <wp:effectExtent l="0" t="0" r="0" b="5080"/>
+            <wp:docPr id="783970217" name="Picture 1" descr="A screenshot of a diagram&#10;&#10;Description automatically generated"/>
+            <wp:cNvGraphicFramePr>
+              <a:graphicFrameLocks xmlns:a="http://schemas.openxmlformats.org/drawingml/2006/main" noChangeAspect="1"/>
+            </wp:cNvGraphicFramePr>
+            <a:graphic xmlns:a="http://schemas.openxmlformats.org/drawingml/2006/main">
+              <a:graphicData uri="http://schemas.openxmlformats.org/drawingml/2006/picture">
+                <pic:pic xmlns:pic="http://schemas.openxmlformats.org/drawingml/2006/picture">
+                  <pic:nvPicPr>
+                    <pic:cNvPr id="783970217" name="Picture 1" descr="A screenshot of a diagram&#10;&#10;Description automatically generated"/>
+                    <pic:cNvPicPr/>
+                  </pic:nvPicPr>
+                  <pic:blipFill>
+                    <a:blip r:embed="rId26"/>
+                    <a:stretch>
+                      <a:fillRect/>
+                    </a:stretch>
+                  </pic:blipFill>
+                  <pic:spPr>
+                    <a:xfrm>
+                      <a:off x="0" y="0"/>
+                      <a:ext cx="5943600" cy="2166620"/>
+                    </a:xfrm>
+                    <a:prstGeom prst="rect">
+                      <a:avLst/>
+                    </a:prstGeom>
+                  </pic:spPr>
+                </pic:pic>
+              </a:graphicData>
+            </a:graphic>
+          </wp:inline>
+        </w:drawing>
+      </w:r>
+    </w:p>
+    <w:p>
+      <w:r>
+        <w:rPr>
+          <w:noProof/>
+        </w:rPr>
+        <w:drawing>
+          <wp:inline distT="0" distB="0" distL="0" distR="0" wp14:anchorId="4E4274B8" wp14:editId="69D8738F">
+            <wp:extent cx="5943600" cy="1816735"/>
+            <wp:effectExtent l="0" t="0" r="0" b="0"/>
+            <wp:docPr id="66817964" name="Picture 1" descr="A screenshot of a computer&#10;&#10;Description automatically generated"/>
+            <wp:cNvGraphicFramePr>
+              <a:graphicFrameLocks xmlns:a="http://schemas.openxmlformats.org/drawingml/2006/main" noChangeAspect="1"/>
+            </wp:cNvGraphicFramePr>
+            <a:graphic xmlns:a="http://schemas.openxmlformats.org/drawingml/2006/main">
+              <a:graphicData uri="http://schemas.openxmlformats.org/drawingml/2006/picture">
+                <pic:pic xmlns:pic="http://schemas.openxmlformats.org/drawingml/2006/picture">
+                  <pic:nvPicPr>
+                    <pic:cNvPr id="66817964" name="Picture 1" descr="A screenshot of a computer&#10;&#10;Description automatically generated"/>
+                    <pic:cNvPicPr/>
+                  </pic:nvPicPr>
+                  <pic:blipFill>
+                    <a:blip r:embed="rId27"/>
+                    <a:stretch>
+                      <a:fillRect/>
+                    </a:stretch>
+                  </pic:blipFill>
+                  <pic:spPr>
+                    <a:xfrm>
+                      <a:off x="0" y="0"/>
+                      <a:ext cx="5943600" cy="1816735"/>
+                    </a:xfrm>
+                    <a:prstGeom prst="rect">
+                      <a:avLst/>
+                    </a:prstGeom>
+                  </pic:spPr>
+                </pic:pic>
+              </a:graphicData>
+            </a:graphic>
+          </wp:inline>
+        </w:drawing>
+      </w:r>
+    </w:p>
+    <w:p>
+      <w:r>
+        <w:lastRenderedPageBreak/>
+        <w:t>Bài 23: 24: 25: viết template để trả về frontend , duyệt mảng t</w:t>
+      </w:r>
+      <w:r>
+        <w:t xml:space="preserve">ừ </w:t>
+      </w:r>
+      <w:proofErr w:type="spellStart"/>
+      <w:r>
+        <w:t>api</w:t>
+      </w:r>
+      <w:proofErr w:type="spellEnd"/>
+      <w:r>
+        <w:t xml:space="preserve"> giả định</w:t>
+      </w:r>
+    </w:p>
     <w:p/>
+    <w:p>
+      <w:r>
+        <w:rPr>
+          <w:noProof/>
+        </w:rPr>
+        <w:drawing>
+          <wp:inline distT="0" distB="0" distL="0" distR="0" wp14:anchorId="547FCF96" wp14:editId="0C9D3635">
+            <wp:extent cx="5943600" cy="2360295"/>
+            <wp:effectExtent l="0" t="0" r="0" b="1905"/>
+            <wp:docPr id="906031228" name="Picture 1" descr="A screenshot of a computer&#10;&#10;Description automatically generated"/>
+            <wp:cNvGraphicFramePr>
+              <a:graphicFrameLocks xmlns:a="http://schemas.openxmlformats.org/drawingml/2006/main" noChangeAspect="1"/>
+            </wp:cNvGraphicFramePr>
+            <a:graphic xmlns:a="http://schemas.openxmlformats.org/drawingml/2006/main">
+              <a:graphicData uri="http://schemas.openxmlformats.org/drawingml/2006/picture">
+                <pic:pic xmlns:pic="http://schemas.openxmlformats.org/drawingml/2006/picture">
+                  <pic:nvPicPr>
+                    <pic:cNvPr id="906031228" name="Picture 1" descr="A screenshot of a computer&#10;&#10;Description automatically generated"/>
+                    <pic:cNvPicPr/>
+                  </pic:nvPicPr>
+                  <pic:blipFill>
+                    <a:blip r:embed="rId28"/>
+                    <a:stretch>
+                      <a:fillRect/>
+                    </a:stretch>
+                  </pic:blipFill>
+                  <pic:spPr>
+                    <a:xfrm>
+                      <a:off x="0" y="0"/>
+                      <a:ext cx="5943600" cy="2360295"/>
+                    </a:xfrm>
+                    <a:prstGeom prst="rect">
+                      <a:avLst/>
+                    </a:prstGeom>
+                  </pic:spPr>
+                </pic:pic>
+              </a:graphicData>
+            </a:graphic>
+          </wp:inline>
+        </w:drawing>
+      </w:r>
+    </w:p>
+    <w:p/>
+    <w:p/>
+    <w:p>
+      <w:r>
+        <w:rPr>
+          <w:noProof/>
+        </w:rPr>
+        <w:drawing>
+          <wp:inline distT="0" distB="0" distL="0" distR="0" wp14:anchorId="53F1E470" wp14:editId="6741B258">
+            <wp:extent cx="5943600" cy="822960"/>
+            <wp:effectExtent l="0" t="0" r="0" b="0"/>
+            <wp:docPr id="31235396" name="Picture 1" descr="A screen shot of a computer&#10;&#10;Description automatically generated"/>
+            <wp:cNvGraphicFramePr>
+              <a:graphicFrameLocks xmlns:a="http://schemas.openxmlformats.org/drawingml/2006/main" noChangeAspect="1"/>
+            </wp:cNvGraphicFramePr>
+            <a:graphic xmlns:a="http://schemas.openxmlformats.org/drawingml/2006/main">
+              <a:graphicData uri="http://schemas.openxmlformats.org/drawingml/2006/picture">
+                <pic:pic xmlns:pic="http://schemas.openxmlformats.org/drawingml/2006/picture">
+                  <pic:nvPicPr>
+                    <pic:cNvPr id="31235396" name="Picture 1" descr="A screen shot of a computer&#10;&#10;Description automatically generated"/>
+                    <pic:cNvPicPr/>
+                  </pic:nvPicPr>
+                  <pic:blipFill>
+                    <a:blip r:embed="rId29"/>
+                    <a:stretch>
+                      <a:fillRect/>
+                    </a:stretch>
+                  </pic:blipFill>
+                  <pic:spPr>
+                    <a:xfrm>
+                      <a:off x="0" y="0"/>
+                      <a:ext cx="5943600" cy="822960"/>
+                    </a:xfrm>
+                    <a:prstGeom prst="rect">
+                      <a:avLst/>
+                    </a:prstGeom>
+                  </pic:spPr>
+                </pic:pic>
+              </a:graphicData>
+            </a:graphic>
+          </wp:inline>
+        </w:drawing>
+      </w:r>
+    </w:p>
+    <w:p>
+      <w:r>
+        <w:rPr>
+          <w:noProof/>
+        </w:rPr>
+        <w:drawing>
+          <wp:inline distT="0" distB="0" distL="0" distR="0" wp14:anchorId="17F50F72" wp14:editId="3C269454">
+            <wp:extent cx="5943600" cy="1814195"/>
+            <wp:effectExtent l="0" t="0" r="0" b="0"/>
+            <wp:docPr id="782991235" name="Picture 1" descr="A screenshot of a computer&#10;&#10;Description automatically generated"/>
+            <wp:cNvGraphicFramePr>
+              <a:graphicFrameLocks xmlns:a="http://schemas.openxmlformats.org/drawingml/2006/main" noChangeAspect="1"/>
+            </wp:cNvGraphicFramePr>
+            <a:graphic xmlns:a="http://schemas.openxmlformats.org/drawingml/2006/main">
+              <a:graphicData uri="http://schemas.openxmlformats.org/drawingml/2006/picture">
+                <pic:pic xmlns:pic="http://schemas.openxmlformats.org/drawingml/2006/picture">
+                  <pic:nvPicPr>
+                    <pic:cNvPr id="782991235" name="Picture 1" descr="A screenshot of a computer&#10;&#10;Description automatically generated"/>
+                    <pic:cNvPicPr/>
+                  </pic:nvPicPr>
+                  <pic:blipFill>
+                    <a:blip r:embed="rId30"/>
+                    <a:stretch>
+                      <a:fillRect/>
+                    </a:stretch>
+                  </pic:blipFill>
+                  <pic:spPr>
+                    <a:xfrm>
+                      <a:off x="0" y="0"/>
+                      <a:ext cx="5943600" cy="1814195"/>
+                    </a:xfrm>
+                    <a:prstGeom prst="rect">
+                      <a:avLst/>
+                    </a:prstGeom>
+                  </pic:spPr>
+                </pic:pic>
+              </a:graphicData>
+            </a:graphic>
+          </wp:inline>
+        </w:drawing>
+      </w:r>
+    </w:p>
+    <w:p>
+      <w:r>
+        <w:rPr>
+          <w:noProof/>
+        </w:rPr>
+        <w:lastRenderedPageBreak/>
+        <w:drawing>
+          <wp:inline distT="0" distB="0" distL="0" distR="0" wp14:anchorId="68037183" wp14:editId="7AB9CC76">
+            <wp:extent cx="5943600" cy="2422525"/>
+            <wp:effectExtent l="0" t="0" r="0" b="0"/>
+            <wp:docPr id="637269743" name="Picture 1" descr="A screenshot of a computer&#10;&#10;Description automatically generated"/>
+            <wp:cNvGraphicFramePr>
+              <a:graphicFrameLocks xmlns:a="http://schemas.openxmlformats.org/drawingml/2006/main" noChangeAspect="1"/>
+            </wp:cNvGraphicFramePr>
+            <a:graphic xmlns:a="http://schemas.openxmlformats.org/drawingml/2006/main">
+              <a:graphicData uri="http://schemas.openxmlformats.org/drawingml/2006/picture">
+                <pic:pic xmlns:pic="http://schemas.openxmlformats.org/drawingml/2006/picture">
+                  <pic:nvPicPr>
+                    <pic:cNvPr id="637269743" name="Picture 1" descr="A screenshot of a computer&#10;&#10;Description automatically generated"/>
+                    <pic:cNvPicPr/>
+                  </pic:nvPicPr>
+                  <pic:blipFill>
+                    <a:blip r:embed="rId31"/>
+                    <a:stretch>
+                      <a:fillRect/>
+                    </a:stretch>
+                  </pic:blipFill>
+                  <pic:spPr>
+                    <a:xfrm>
+                      <a:off x="0" y="0"/>
+                      <a:ext cx="5943600" cy="2422525"/>
+                    </a:xfrm>
+                    <a:prstGeom prst="rect">
+                      <a:avLst/>
+                    </a:prstGeom>
+                  </pic:spPr>
+                </pic:pic>
+              </a:graphicData>
+            </a:graphic>
+          </wp:inline>
+        </w:drawing>
+      </w:r>
+    </w:p>
+    <w:p>
+      <w:r>
+        <w:rPr>
+          <w:noProof/>
+        </w:rPr>
+        <w:drawing>
+          <wp:inline distT="0" distB="0" distL="0" distR="0" wp14:anchorId="43D0F2BB" wp14:editId="17F4D7EF">
+            <wp:extent cx="5943600" cy="2345690"/>
+            <wp:effectExtent l="0" t="0" r="0" b="0"/>
+            <wp:docPr id="93140047" name="Picture 1" descr="A screenshot of a computer&#10;&#10;Description automatically generated"/>
+            <wp:cNvGraphicFramePr>
+              <a:graphicFrameLocks xmlns:a="http://schemas.openxmlformats.org/drawingml/2006/main" noChangeAspect="1"/>
+            </wp:cNvGraphicFramePr>
+            <a:graphic xmlns:a="http://schemas.openxmlformats.org/drawingml/2006/main">
+              <a:graphicData uri="http://schemas.openxmlformats.org/drawingml/2006/picture">
+                <pic:pic xmlns:pic="http://schemas.openxmlformats.org/drawingml/2006/picture">
+                  <pic:nvPicPr>
+                    <pic:cNvPr id="93140047" name="Picture 1" descr="A screenshot of a computer&#10;&#10;Description automatically generated"/>
+                    <pic:cNvPicPr/>
+                  </pic:nvPicPr>
+                  <pic:blipFill>
+                    <a:blip r:embed="rId32"/>
+                    <a:stretch>
+                      <a:fillRect/>
+                    </a:stretch>
+                  </pic:blipFill>
+                  <pic:spPr>
+                    <a:xfrm>
+                      <a:off x="0" y="0"/>
+                      <a:ext cx="5943600" cy="2345690"/>
+                    </a:xfrm>
+                    <a:prstGeom prst="rect">
+                      <a:avLst/>
+                    </a:prstGeom>
+                  </pic:spPr>
+                </pic:pic>
+              </a:graphicData>
+            </a:graphic>
+          </wp:inline>
+        </w:drawing>
+      </w:r>
+    </w:p>
+    <w:p>
+      <w:r>
+        <w:rPr>
+          <w:noProof/>
+        </w:rPr>
+        <w:drawing>
+          <wp:inline distT="0" distB="0" distL="0" distR="0" wp14:anchorId="225A64A9" wp14:editId="317E7F12">
+            <wp:extent cx="5943600" cy="1046480"/>
+            <wp:effectExtent l="0" t="0" r="0" b="1270"/>
+            <wp:docPr id="2018870749" name="Picture 1" descr="A screenshot of a chat&#10;&#10;Description automatically generated"/>
+            <wp:cNvGraphicFramePr>
+              <a:graphicFrameLocks xmlns:a="http://schemas.openxmlformats.org/drawingml/2006/main" noChangeAspect="1"/>
+            </wp:cNvGraphicFramePr>
+            <a:graphic xmlns:a="http://schemas.openxmlformats.org/drawingml/2006/main">
+              <a:graphicData uri="http://schemas.openxmlformats.org/drawingml/2006/picture">
+                <pic:pic xmlns:pic="http://schemas.openxmlformats.org/drawingml/2006/picture">
+                  <pic:nvPicPr>
+                    <pic:cNvPr id="2018870749" name="Picture 1" descr="A screenshot of a chat&#10;&#10;Description automatically generated"/>
+                    <pic:cNvPicPr/>
+                  </pic:nvPicPr>
+                  <pic:blipFill>
+                    <a:blip r:embed="rId33"/>
+                    <a:stretch>
+                      <a:fillRect/>
+                    </a:stretch>
+                  </pic:blipFill>
+                  <pic:spPr>
+                    <a:xfrm>
+                      <a:off x="0" y="0"/>
+                      <a:ext cx="5943600" cy="1046480"/>
+                    </a:xfrm>
+                    <a:prstGeom prst="rect">
+                      <a:avLst/>
+                    </a:prstGeom>
+                  </pic:spPr>
+                </pic:pic>
+              </a:graphicData>
+            </a:graphic>
+          </wp:inline>
+        </w:drawing>
+      </w:r>
+    </w:p>
+    <w:p>
+      <w:r>
+        <w:lastRenderedPageBreak/>
+        <w:drawing>
+          <wp:inline distT="0" distB="0" distL="0" distR="0" wp14:anchorId="433BEF03" wp14:editId="175F706D">
+            <wp:extent cx="5943600" cy="2731770"/>
+            <wp:effectExtent l="0" t="0" r="0" b="0"/>
+            <wp:docPr id="226124615" name="Picture 1" descr="A screenshot of a chat&#10;&#10;Description automatically generated"/>
+            <wp:cNvGraphicFramePr>
+              <a:graphicFrameLocks xmlns:a="http://schemas.openxmlformats.org/drawingml/2006/main" noChangeAspect="1"/>
+            </wp:cNvGraphicFramePr>
+            <a:graphic xmlns:a="http://schemas.openxmlformats.org/drawingml/2006/main">
+              <a:graphicData uri="http://schemas.openxmlformats.org/drawingml/2006/picture">
+                <pic:pic xmlns:pic="http://schemas.openxmlformats.org/drawingml/2006/picture">
+                  <pic:nvPicPr>
+                    <pic:cNvPr id="226124615" name="Picture 1" descr="A screenshot of a chat&#10;&#10;Description automatically generated"/>
+                    <pic:cNvPicPr/>
+                  </pic:nvPicPr>
+                  <pic:blipFill>
+                    <a:blip r:embed="rId34"/>
+                    <a:stretch>
+                      <a:fillRect/>
+                    </a:stretch>
+                  </pic:blipFill>
+                  <pic:spPr>
+                    <a:xfrm>
+                      <a:off x="0" y="0"/>
+                      <a:ext cx="5943600" cy="2731770"/>
+                    </a:xfrm>
+                    <a:prstGeom prst="rect">
+                      <a:avLst/>
+                    </a:prstGeom>
+                  </pic:spPr>
+                </pic:pic>
+              </a:graphicData>
+            </a:graphic>
+          </wp:inline>
+        </w:drawing>
+      </w:r>
+    </w:p>
+    <w:p>
+      <w:r>
+        <w:t>Cấu trúc file html để hi</w:t>
+      </w:r>
+      <w:r>
+        <w:t xml:space="preserve">ệu ứng </w:t>
+      </w:r>
+      <w:proofErr w:type="spellStart"/>
+      <w:r>
+        <w:t>facebook</w:t>
+      </w:r>
+      <w:proofErr w:type="spellEnd"/>
+    </w:p>
+    <w:p>
+      <w:r>
+        <w:drawing>
+          <wp:inline distT="0" distB="0" distL="0" distR="0" wp14:anchorId="075B1AB8" wp14:editId="2C559B59">
+            <wp:extent cx="5943600" cy="2270125"/>
+            <wp:effectExtent l="0" t="0" r="0" b="0"/>
+            <wp:docPr id="705348178" name="Picture 1"/>
+            <wp:cNvGraphicFramePr>
+              <a:graphicFrameLocks xmlns:a="http://schemas.openxmlformats.org/drawingml/2006/main" noChangeAspect="1"/>
+            </wp:cNvGraphicFramePr>
+            <a:graphic xmlns:a="http://schemas.openxmlformats.org/drawingml/2006/main">
+              <a:graphicData uri="http://schemas.openxmlformats.org/drawingml/2006/picture">
+                <pic:pic xmlns:pic="http://schemas.openxmlformats.org/drawingml/2006/picture">
+                  <pic:nvPicPr>
+                    <pic:cNvPr id="705348178" name=""/>
+                    <pic:cNvPicPr/>
+                  </pic:nvPicPr>
+                  <pic:blipFill>
+                    <a:blip r:embed="rId35"/>
+                    <a:stretch>
+                      <a:fillRect/>
+                    </a:stretch>
+                  </pic:blipFill>
+                  <pic:spPr>
+                    <a:xfrm>
+                      <a:off x="0" y="0"/>
+                      <a:ext cx="5943600" cy="2270125"/>
+                    </a:xfrm>
+                    <a:prstGeom prst="rect">
+                      <a:avLst/>
+                    </a:prstGeom>
+                  </pic:spPr>
+                </pic:pic>
+              </a:graphicData>
+            </a:graphic>
+          </wp:inline>
+        </w:drawing>
+      </w:r>
+    </w:p>
+    <w:p>
+      <w:r>
+        <w:t>Video 47: xử lý icon thành màu tr</w:t>
+      </w:r>
+      <w:r>
+        <w:t>ắng khi click</w:t>
+      </w:r>
+    </w:p>
+    <w:p>
+      <w:r>
+        <w:t xml:space="preserve">Video 48: </w:t>
+      </w:r>
+      <w:r>
+        <w:t xml:space="preserve"> click vào nút khác, nut đang click mất màu trắng</w:t>
+      </w:r>
+    </w:p>
+    <w:p>
+      <w:pPr>
+        <w:pStyle w:val="ListParagraph"/>
+        <w:numPr>
+          <w:ilvl w:val="0"/>
+          <w:numId w:val="1"/>
+        </w:numPr>
+      </w:pPr>
+      <w:r>
+        <w:t>Xử lý</w:t>
+      </w:r>
+      <w:r>
+        <w:t xml:space="preserve"> </w:t>
+      </w:r>
+      <w:proofErr w:type="spellStart"/>
+      <w:r>
+        <w:t>nd</w:t>
+      </w:r>
+      <w:proofErr w:type="spellEnd"/>
+      <w:r>
+        <w:t xml:space="preserve"> hiện ra và thu v</w:t>
+      </w:r>
+      <w:r>
+        <w:t>ào khi clip nut khác</w:t>
+      </w:r>
+    </w:p>
+    <w:p>
+      <w:proofErr w:type="spellStart"/>
+      <w:r>
+        <w:t>Vd</w:t>
+      </w:r>
+      <w:proofErr w:type="spellEnd"/>
+      <w:r>
+        <w:t xml:space="preserve"> 49: </w:t>
+      </w:r>
+      <w:r>
+        <w:t xml:space="preserve">clip vào chính nó sẽ mất đi, </w:t>
+      </w:r>
+      <w:r>
+        <w:sym w:font="Wingdings" w:char="F0E0"/>
+      </w:r>
+      <w:r>
+        <w:t xml:space="preserve"> </w:t>
+      </w:r>
+      <w:r>
+        <w:t>chia ra làm 2 trường hợp</w:t>
+      </w:r>
+    </w:p>
+    <w:p>
+      <w:pPr>
+        <w:pStyle w:val="ListParagraph"/>
+        <w:numPr>
+          <w:ilvl w:val="0"/>
+          <w:numId w:val="1"/>
+        </w:numPr>
+      </w:pPr>
+      <w:r>
+        <w:t>Clip vào chính nó</w:t>
+      </w:r>
+    </w:p>
+    <w:p>
+      <w:pPr>
+        <w:pStyle w:val="ListParagraph"/>
+        <w:numPr>
+          <w:ilvl w:val="0"/>
+          <w:numId w:val="1"/>
+        </w:numPr>
+      </w:pPr>
+      <w:r>
+        <w:t>Click vào đối tượng khác</w:t>
+      </w:r>
+    </w:p>
     <w:sectPr>
       <w:pgSz w:w="12240" w:h="15840"/>
       <w:pgMar w:top="1440" w:right="1440" w:bottom="1440" w:left="1440" w:header="720" w:footer="720" w:gutter="0"/>
@@ -1799,4 +2756,16 @@
     </a:ext>
   </a:extLst>
 </a:theme>
+</file>
+
+<file path=customXml/item1.xml><?xml version="1.0" encoding="utf-8"?>
+<b:Sources xmlns:b="http://schemas.openxmlformats.org/officeDocument/2006/bibliography" xmlns="http://schemas.openxmlformats.org/officeDocument/2006/bibliography" SelectedStyle="\APASixthEditionOfficeOnline.xsl" StyleName="APA" Version="6"/>
+</file>
+
+<file path=customXml/itemProps1.xml><?xml version="1.0" encoding="utf-8"?>
+<ds:datastoreItem xmlns:ds="http://schemas.openxmlformats.org/officeDocument/2006/customXml" ds:itemID="{B485EE1B-BAAB-4C01-95F4-D6A4CED01D92}">
+  <ds:schemaRefs>
+    <ds:schemaRef ds:uri="http://schemas.openxmlformats.org/officeDocument/2006/bibliography"/>
+  </ds:schemaRefs>
+</ds:datastoreItem>
 </file>
</xml_diff>

<commit_message>
lay attributed html cach tong quat
</commit_message>
<xml_diff>
--- a/5. zero_to_hero_ndv/readme.docx
+++ b/5. zero_to_hero_ndv/readme.docx
@@ -970,15 +970,7 @@
         <w:t>Bài 23: 24: 25: viết template để trả về frontend , duyệt mảng t</w:t>
       </w:r>
       <w:r>
-        <w:t xml:space="preserve">ừ </w:t>
-      </w:r>
-      <w:proofErr w:type="spellStart"/>
-      <w:r>
-        <w:t>api</w:t>
-      </w:r>
-      <w:proofErr w:type="spellEnd"/>
-      <w:r>
-        <w:t xml:space="preserve"> giả định</w:t>
+        <w:t>ừ api giả định</w:t>
       </w:r>
     </w:p>
     <w:p/>
@@ -1155,6 +1147,11 @@
     </w:p>
     <w:p>
       <w:r>
+        <w:t>Tổng quát hoá</w:t>
+      </w:r>
+    </w:p>
+    <w:p>
+      <w:r>
         <w:rPr>
           <w:noProof/>
         </w:rPr>
@@ -1197,22 +1194,19 @@
     </w:p>
     <w:p>
       <w:r>
-        <w:rPr>
-          <w:noProof/>
-        </w:rPr>
-        <w:drawing>
-          <wp:inline distT="0" distB="0" distL="0" distR="0" wp14:anchorId="225A64A9" wp14:editId="317E7F12">
-            <wp:extent cx="5943600" cy="1046480"/>
-            <wp:effectExtent l="0" t="0" r="0" b="1270"/>
-            <wp:docPr id="2018870749" name="Picture 1" descr="A screenshot of a chat&#10;&#10;Description automatically generated"/>
-            <wp:cNvGraphicFramePr>
-              <a:graphicFrameLocks xmlns:a="http://schemas.openxmlformats.org/drawingml/2006/main" noChangeAspect="1"/>
-            </wp:cNvGraphicFramePr>
-            <a:graphic xmlns:a="http://schemas.openxmlformats.org/drawingml/2006/main">
-              <a:graphicData uri="http://schemas.openxmlformats.org/drawingml/2006/picture">
-                <pic:pic xmlns:pic="http://schemas.openxmlformats.org/drawingml/2006/picture">
-                  <pic:nvPicPr>
-                    <pic:cNvPr id="2018870749" name="Picture 1" descr="A screenshot of a chat&#10;&#10;Description automatically generated"/>
+        <w:drawing>
+          <wp:inline distT="0" distB="0" distL="0" distR="0" wp14:anchorId="318DEA60" wp14:editId="2451AC44">
+            <wp:extent cx="5943600" cy="1638300"/>
+            <wp:effectExtent l="0" t="0" r="0" b="0"/>
+            <wp:docPr id="1297218634" name="Picture 1" descr="A screenshot of a chat&#10;&#10;Description automatically generated"/>
+            <wp:cNvGraphicFramePr>
+              <a:graphicFrameLocks xmlns:a="http://schemas.openxmlformats.org/drawingml/2006/main" noChangeAspect="1"/>
+            </wp:cNvGraphicFramePr>
+            <a:graphic xmlns:a="http://schemas.openxmlformats.org/drawingml/2006/main">
+              <a:graphicData uri="http://schemas.openxmlformats.org/drawingml/2006/picture">
+                <pic:pic xmlns:pic="http://schemas.openxmlformats.org/drawingml/2006/picture">
+                  <pic:nvPicPr>
+                    <pic:cNvPr id="1297218634" name="Picture 1" descr="A screenshot of a chat&#10;&#10;Description automatically generated"/>
                     <pic:cNvPicPr/>
                   </pic:nvPicPr>
                   <pic:blipFill>
@@ -1224,21 +1218,24 @@
                   <pic:spPr>
                     <a:xfrm>
                       <a:off x="0" y="0"/>
-                      <a:ext cx="5943600" cy="1046480"/>
-                    </a:xfrm>
-                    <a:prstGeom prst="rect">
-                      <a:avLst/>
-                    </a:prstGeom>
-                  </pic:spPr>
-                </pic:pic>
-              </a:graphicData>
-            </a:graphic>
-          </wp:inline>
-        </w:drawing>
-      </w:r>
-    </w:p>
-    <w:p>
-      <w:r>
+                      <a:ext cx="5943600" cy="1638300"/>
+                    </a:xfrm>
+                    <a:prstGeom prst="rect">
+                      <a:avLst/>
+                    </a:prstGeom>
+                  </pic:spPr>
+                </pic:pic>
+              </a:graphicData>
+            </a:graphic>
+          </wp:inline>
+        </w:drawing>
+      </w:r>
+    </w:p>
+    <w:p>
+      <w:r>
+        <w:rPr>
+          <w:noProof/>
+        </w:rPr>
         <w:lastRenderedPageBreak/>
         <w:drawing>
           <wp:inline distT="0" distB="0" distL="0" distR="0" wp14:anchorId="433BEF03" wp14:editId="175F706D">
@@ -1282,16 +1279,14 @@
         <w:t>Cấu trúc file html để hi</w:t>
       </w:r>
       <w:r>
-        <w:t xml:space="preserve">ệu ứng </w:t>
-      </w:r>
-      <w:proofErr w:type="spellStart"/>
-      <w:r>
-        <w:t>facebook</w:t>
-      </w:r>
-      <w:proofErr w:type="spellEnd"/>
-    </w:p>
-    <w:p>
-      <w:r>
+        <w:t>ệu ứng facebook</w:t>
+      </w:r>
+    </w:p>
+    <w:p>
+      <w:r>
+        <w:rPr>
+          <w:noProof/>
+        </w:rPr>
         <w:drawing>
           <wp:inline distT="0" distB="0" distL="0" distR="0" wp14:anchorId="075B1AB8" wp14:editId="2C559B59">
             <wp:extent cx="5943600" cy="2270125"/>
@@ -1357,13 +1352,8 @@
         <w:t>Xử lý</w:t>
       </w:r>
       <w:r>
-        <w:t xml:space="preserve"> </w:t>
-      </w:r>
-      <w:proofErr w:type="spellStart"/>
-      <w:r>
-        <w:t>nd</w:t>
-      </w:r>
-      <w:proofErr w:type="spellEnd"/>
+        <w:t xml:space="preserve"> nd</w:t>
+      </w:r>
       <w:r>
         <w:t xml:space="preserve"> hiện ra và thu v</w:t>
       </w:r>
@@ -1372,13 +1362,8 @@
       </w:r>
     </w:p>
     <w:p>
-      <w:proofErr w:type="spellStart"/>
-      <w:r>
-        <w:t>Vd</w:t>
-      </w:r>
-      <w:proofErr w:type="spellEnd"/>
-      <w:r>
-        <w:t xml:space="preserve"> 49: </w:t>
+      <w:r>
+        <w:t xml:space="preserve">Vd 49: </w:t>
       </w:r>
       <w:r>
         <w:t xml:space="preserve">clip vào chính nó sẽ mất đi, </w:t>

</xml_diff>